<commit_message>
docs(communication_diagram): 로컬에서 일관성있게 수정 후 커밋
</commit_message>
<xml_diff>
--- a/staging_files/C119168_김동희_Usecase_description.docx
+++ b/staging_files/C119168_김동희_Usecase_description.docx
@@ -220,11 +220,6 @@
             <w:tcW w:w="3006" w:type="dxa"/>
           </w:tcPr>
           <w:p>
-            <w:pPr>
-              <w:rPr>
-                <w:rFonts w:hint="eastAsia"/>
-              </w:rPr>
-            </w:pPr>
             <w:r>
               <w:t>1. ‘</w:t>
             </w:r>
@@ -245,13 +240,7 @@
             </w:r>
           </w:p>
           <w:p/>
-          <w:p>
-            <w:pPr>
-              <w:rPr>
-                <w:rFonts w:hint="eastAsia"/>
-              </w:rPr>
-            </w:pPr>
-          </w:p>
+          <w:p/>
           <w:p>
             <w:r>
               <w:rPr>
@@ -352,7 +341,13 @@
               <w:rPr>
                 <w:rFonts w:hint="eastAsia"/>
               </w:rPr>
-              <w:t xml:space="preserve">5.1. 중복되는 </w:t>
+              <w:t xml:space="preserve">5.1. </w:t>
+            </w:r>
+            <w:r>
+              <w:rPr>
+                <w:rFonts w:hint="eastAsia"/>
+              </w:rPr>
+              <w:t xml:space="preserve">입력된 </w:t>
             </w:r>
             <w:r>
               <w:t>ID</w:t>
@@ -361,21 +356,7 @@
               <w:rPr>
                 <w:rFonts w:hint="eastAsia"/>
               </w:rPr>
-              <w:t xml:space="preserve">가 </w:t>
-            </w:r>
-            <w:proofErr w:type="spellStart"/>
-            <w:r>
-              <w:rPr>
-                <w:rFonts w:hint="eastAsia"/>
-              </w:rPr>
-              <w:t>있는지체크하고</w:t>
-            </w:r>
-            <w:proofErr w:type="spellEnd"/>
-            <w:r>
-              <w:rPr>
-                <w:rFonts w:hint="eastAsia"/>
-              </w:rPr>
-              <w:t xml:space="preserve"> 중복되면 회원정보를 추가하지 않고 </w:t>
+              <w:t xml:space="preserve">가 형식에 맞는지 점검한다. 형식에 맞지 않으면 회원정보를 추가하지 않고 </w:t>
             </w:r>
             <w:r>
               <w:t>“</w:t>
@@ -384,49 +365,44 @@
               <w:rPr>
                 <w:rFonts w:hint="eastAsia"/>
               </w:rPr>
-              <w:t xml:space="preserve">이미 존재하는 </w:t>
-            </w:r>
-            <w:r>
-              <w:t>ID</w:t>
-            </w:r>
-            <w:r>
-              <w:rPr>
-                <w:rFonts w:hint="eastAsia"/>
-              </w:rPr>
-              <w:t>입니다</w:t>
+              <w:t>형식에 맞지 않습니다</w:t>
             </w:r>
             <w:r>
               <w:t>”</w:t>
             </w:r>
-            <w:proofErr w:type="spellStart"/>
-            <w:r>
-              <w:rPr>
-                <w:rFonts w:hint="eastAsia"/>
-              </w:rPr>
-              <w:t>를</w:t>
-            </w:r>
-            <w:proofErr w:type="spellEnd"/>
-            <w:r>
-              <w:rPr>
-                <w:rFonts w:hint="eastAsia"/>
-              </w:rPr>
-              <w:t xml:space="preserve"> 출력한다.</w:t>
+            <w:r>
+              <w:rPr>
+                <w:rFonts w:hint="eastAsia"/>
+              </w:rPr>
+              <w:t xml:space="preserve"> 메시지</w:t>
+            </w:r>
+            <w:r>
+              <w:rPr>
+                <w:rFonts w:hint="eastAsia"/>
+              </w:rPr>
+              <w:t>를 출력한다.</w:t>
             </w:r>
           </w:p>
           <w:p>
             <w:pPr>
               <w:ind w:left="220" w:hangingChars="100" w:hanging="220"/>
-              <w:rPr>
-                <w:rFonts w:hint="eastAsia"/>
-              </w:rPr>
             </w:pPr>
           </w:p>
           <w:p>
-            <w:r>
-              <w:rPr>
-                <w:rFonts w:hint="eastAsia"/>
-              </w:rPr>
-              <w:t xml:space="preserve">5.2 중복되는 </w:t>
+            <w:pPr>
+              <w:ind w:left="220" w:hangingChars="100" w:hanging="220"/>
+            </w:pPr>
+            <w:r>
+              <w:rPr>
+                <w:rFonts w:hint="eastAsia"/>
+              </w:rPr>
+              <w:t xml:space="preserve">5.2. </w:t>
+            </w:r>
+            <w:r>
+              <w:rPr>
+                <w:rFonts w:hint="eastAsia"/>
+              </w:rPr>
+              <w:t xml:space="preserve">입력된 </w:t>
             </w:r>
             <w:r>
               <w:t>ID</w:t>
@@ -435,15 +411,34 @@
               <w:rPr>
                 <w:rFonts w:hint="eastAsia"/>
               </w:rPr>
-              <w:t>가 없다면 형식에 맞는지 검증한다.</w:t>
-            </w:r>
-          </w:p>
-          <w:p>
-            <w:r>
-              <w:rPr>
-                <w:rFonts w:hint="eastAsia"/>
-              </w:rPr>
-              <w:t xml:space="preserve">형식에 맞지 않으면 회원정보를 추가하지 않고 </w:t>
+              <w:t xml:space="preserve">가 형식에 맞으면 </w:t>
+            </w:r>
+            <w:r>
+              <w:rPr>
+                <w:rFonts w:hint="eastAsia"/>
+              </w:rPr>
+              <w:t xml:space="preserve">중복되는 </w:t>
+            </w:r>
+            <w:r>
+              <w:t>ID</w:t>
+            </w:r>
+            <w:r>
+              <w:rPr>
+                <w:rFonts w:hint="eastAsia"/>
+              </w:rPr>
+              <w:t>가 있는지</w:t>
+            </w:r>
+            <w:r>
+              <w:rPr>
+                <w:rFonts w:hint="eastAsia"/>
+              </w:rPr>
+              <w:t xml:space="preserve"> 점검</w:t>
+            </w:r>
+            <w:r>
+              <w:rPr>
+                <w:rFonts w:hint="eastAsia"/>
+              </w:rPr>
+              <w:t xml:space="preserve">하고 중복되면 회원정보를 추가하지 않고 </w:t>
             </w:r>
             <w:r>
               <w:t>“</w:t>
@@ -452,33 +447,34 @@
               <w:rPr>
                 <w:rFonts w:hint="eastAsia"/>
               </w:rPr>
-              <w:t>형식에 맞지 않습니다</w:t>
+              <w:t xml:space="preserve">이미 존재하는 </w:t>
+            </w:r>
+            <w:r>
+              <w:t>ID</w:t>
+            </w:r>
+            <w:r>
+              <w:rPr>
+                <w:rFonts w:hint="eastAsia"/>
+              </w:rPr>
+              <w:t>입니다</w:t>
             </w:r>
             <w:r>
               <w:t>”</w:t>
             </w:r>
-            <w:proofErr w:type="spellStart"/>
-            <w:r>
-              <w:rPr>
-                <w:rFonts w:hint="eastAsia"/>
-              </w:rPr>
-              <w:t>를</w:t>
-            </w:r>
-            <w:proofErr w:type="spellEnd"/>
-            <w:r>
-              <w:rPr>
-                <w:rFonts w:hint="eastAsia"/>
-              </w:rPr>
-              <w:t xml:space="preserve"> 출력한다.</w:t>
-            </w:r>
-          </w:p>
-          <w:p>
-            <w:pPr>
-              <w:rPr>
-                <w:rFonts w:hint="eastAsia"/>
-              </w:rPr>
-            </w:pPr>
-          </w:p>
+            <w:r>
+              <w:rPr>
+                <w:rFonts w:hint="eastAsia"/>
+              </w:rPr>
+              <w:t xml:space="preserve"> 메시지</w:t>
+            </w:r>
+            <w:r>
+              <w:rPr>
+                <w:rFonts w:hint="eastAsia"/>
+              </w:rPr>
+              <w:t>를 출력한다.</w:t>
+            </w:r>
+          </w:p>
+          <w:p/>
           <w:p>
             <w:r>
               <w:rPr>
@@ -502,7 +498,13 @@
               <w:rPr>
                 <w:rFonts w:hint="eastAsia"/>
               </w:rPr>
-              <w:t xml:space="preserve">중복되는 </w:t>
+              <w:t>형식</w:t>
+            </w:r>
+            <w:r>
+              <w:rPr>
+                <w:rFonts w:hint="eastAsia"/>
+              </w:rPr>
+              <w:t xml:space="preserve">이 맞고 중복되는 </w:t>
             </w:r>
             <w:r>
               <w:t>ID</w:t>
@@ -511,7 +513,13 @@
               <w:rPr>
                 <w:rFonts w:hint="eastAsia"/>
               </w:rPr>
-              <w:t xml:space="preserve">가 없고 형식에도 맞으면 </w:t>
+              <w:t>가 없으면</w:t>
+            </w:r>
+            <w:r>
+              <w:rPr>
+                <w:rFonts w:hint="eastAsia"/>
+              </w:rPr>
+              <w:t xml:space="preserve"> </w:t>
             </w:r>
             <w:r>
               <w:rPr>
@@ -594,19 +602,8 @@
           </w:p>
           <w:p/>
           <w:p/>
-          <w:p>
-            <w:pPr>
-              <w:rPr>
-                <w:rFonts w:hint="eastAsia"/>
-              </w:rPr>
-            </w:pPr>
-          </w:p>
-          <w:p>
-            <w:pPr>
-              <w:rPr>
-                <w:rFonts w:hint="eastAsia"/>
-              </w:rPr>
-            </w:pPr>
+          <w:p/>
+          <w:p>
             <w:r>
               <w:rPr>
                 <w:rFonts w:hint="eastAsia"/>
@@ -718,18 +715,13 @@
             </w:r>
           </w:p>
           <w:p/>
-          <w:p>
-            <w:pPr>
-              <w:rPr>
-                <w:rFonts w:hint="eastAsia"/>
-              </w:rPr>
-            </w:pPr>
-          </w:p>
-          <w:p>
-            <w:r>
-              <w:rPr>
-                <w:rFonts w:hint="eastAsia"/>
-              </w:rPr>
+          <w:p/>
+          <w:p>
+            <w:r>
+              <w:rPr>
+                <w:rFonts w:hint="eastAsia"/>
+              </w:rPr>
+              <w:lastRenderedPageBreak/>
               <w:t>3</w:t>
             </w:r>
             <w:r>
@@ -786,14 +778,7 @@
               <w:rPr>
                 <w:rFonts w:hint="eastAsia"/>
               </w:rPr>
-              <w:t xml:space="preserve"> 입력 </w:t>
-            </w:r>
-            <w:r>
-              <w:rPr>
-                <w:rFonts w:hint="eastAsia"/>
-              </w:rPr>
-              <w:lastRenderedPageBreak/>
-              <w:t xml:space="preserve">받는 </w:t>
+              <w:t xml:space="preserve"> 입력 받는 </w:t>
             </w:r>
             <w:r>
               <w:rPr>
@@ -961,11 +946,6 @@
             <w:tcW w:w="3006" w:type="dxa"/>
           </w:tcPr>
           <w:p>
-            <w:pPr>
-              <w:rPr>
-                <w:rFonts w:hint="eastAsia"/>
-              </w:rPr>
-            </w:pPr>
             <w:r>
               <w:rPr>
                 <w:rFonts w:hint="eastAsia"/>
@@ -992,13 +972,7 @@
             </w:r>
           </w:p>
           <w:p/>
-          <w:p>
-            <w:pPr>
-              <w:rPr>
-                <w:rFonts w:hint="eastAsia"/>
-              </w:rPr>
-            </w:pPr>
-          </w:p>
+          <w:p/>
           <w:p>
             <w:r>
               <w:rPr>
@@ -1166,14 +1140,8 @@
               <w:rPr>
                 <w:rFonts w:hint="eastAsia"/>
               </w:rPr>
-              <w:t xml:space="preserve">[자전거 제품명]을 입력한 </w:t>
-            </w:r>
-            <w:r>
-              <w:rPr>
-                <w:rFonts w:hint="eastAsia"/>
-              </w:rPr>
               <w:lastRenderedPageBreak/>
-              <w:t xml:space="preserve">후 </w:t>
+              <w:t xml:space="preserve">[자전거 제품명]을 입력한 후 </w:t>
             </w:r>
             <w:r>
               <w:t>‘</w:t>
@@ -1200,11 +1168,6 @@
             <w:tcW w:w="3006" w:type="dxa"/>
           </w:tcPr>
           <w:p>
-            <w:pPr>
-              <w:rPr>
-                <w:rFonts w:hint="eastAsia"/>
-              </w:rPr>
-            </w:pPr>
             <w:r>
               <w:rPr>
                 <w:rFonts w:hint="eastAsia"/>
@@ -1232,13 +1195,7 @@
             </w:r>
           </w:p>
           <w:p/>
-          <w:p>
-            <w:pPr>
-              <w:rPr>
-                <w:rFonts w:hint="eastAsia"/>
-              </w:rPr>
-            </w:pPr>
-          </w:p>
+          <w:p/>
           <w:p>
             <w:r>
               <w:rPr>
@@ -1285,7 +1242,153 @@
               <w:rPr>
                 <w:rFonts w:hint="eastAsia"/>
               </w:rPr>
-              <w:t xml:space="preserve">. 자전거 정보 등록 후 </w:t>
+              <w:t>.1</w:t>
+            </w:r>
+            <w:r>
+              <w:rPr>
+                <w:rFonts w:hint="eastAsia"/>
+              </w:rPr>
+              <w:t>.</w:t>
+            </w:r>
+            <w:r>
+              <w:rPr>
+                <w:rFonts w:hint="eastAsia"/>
+              </w:rPr>
+              <w:t xml:space="preserve"> </w:t>
+            </w:r>
+            <w:r>
+              <w:rPr>
+                <w:rFonts w:hint="eastAsia"/>
+              </w:rPr>
+              <w:t xml:space="preserve">자전거 </w:t>
+            </w:r>
+            <w:r>
+              <w:t>ID</w:t>
+            </w:r>
+            <w:r>
+              <w:rPr>
+                <w:rFonts w:hint="eastAsia"/>
+              </w:rPr>
+              <w:t xml:space="preserve">가 형식에 맞는지 확인한다. 형식에 맞지 않으면 자전거정보를 등록하지 않고 </w:t>
+            </w:r>
+            <w:r>
+              <w:t>“</w:t>
+            </w:r>
+            <w:r>
+              <w:rPr>
+                <w:rFonts w:hint="eastAsia"/>
+              </w:rPr>
+              <w:t xml:space="preserve">자전거 </w:t>
+            </w:r>
+            <w:r>
+              <w:t xml:space="preserve">ID </w:t>
+            </w:r>
+            <w:r>
+              <w:rPr>
+                <w:rFonts w:hint="eastAsia"/>
+              </w:rPr>
+              <w:t>형식에 맞지 않습니다</w:t>
+            </w:r>
+            <w:r>
+              <w:t>”</w:t>
+            </w:r>
+            <w:r>
+              <w:rPr>
+                <w:rFonts w:hint="eastAsia"/>
+              </w:rPr>
+              <w:t xml:space="preserve"> 메시지를 출력한다.</w:t>
+            </w:r>
+          </w:p>
+          <w:p/>
+          <w:p>
+            <w:r>
+              <w:rPr>
+                <w:rFonts w:hint="eastAsia"/>
+              </w:rPr>
+              <w:t xml:space="preserve">5.2. 자전거 </w:t>
+            </w:r>
+            <w:r>
+              <w:t>ID</w:t>
+            </w:r>
+            <w:r>
+              <w:rPr>
+                <w:rFonts w:hint="eastAsia"/>
+              </w:rPr>
+              <w:t xml:space="preserve">가 형식에 맞으면 자전거 </w:t>
+            </w:r>
+            <w:r>
+              <w:t>ID</w:t>
+            </w:r>
+            <w:r>
+              <w:rPr>
+                <w:rFonts w:hint="eastAsia"/>
+              </w:rPr>
+              <w:t xml:space="preserve">가 중복되는지 확인한다. </w:t>
+            </w:r>
+            <w:r>
+              <w:rPr>
+                <w:rFonts w:hint="eastAsia"/>
+              </w:rPr>
+              <w:t xml:space="preserve">중복되면 자전거정보를 등록하지 않고 </w:t>
+            </w:r>
+            <w:r>
+              <w:t>“</w:t>
+            </w:r>
+            <w:r>
+              <w:rPr>
+                <w:rFonts w:hint="eastAsia"/>
+              </w:rPr>
+              <w:t xml:space="preserve">자전거 </w:t>
+            </w:r>
+            <w:r>
+              <w:t xml:space="preserve">ID </w:t>
+            </w:r>
+            <w:r>
+              <w:rPr>
+                <w:rFonts w:hint="eastAsia"/>
+              </w:rPr>
+              <w:t>중복</w:t>
+            </w:r>
+            <w:r>
+              <w:t>”</w:t>
+            </w:r>
+            <w:r>
+              <w:rPr>
+                <w:rFonts w:hint="eastAsia"/>
+              </w:rPr>
+              <w:t xml:space="preserve"> 메시지를</w:t>
+            </w:r>
+          </w:p>
+          <w:p>
+            <w:r>
+              <w:rPr>
+                <w:rFonts w:hint="eastAsia"/>
+              </w:rPr>
+              <w:t>출력한다.</w:t>
+            </w:r>
+          </w:p>
+          <w:p/>
+          <w:p>
+            <w:r>
+              <w:rPr>
+                <w:rFonts w:hint="eastAsia"/>
+              </w:rPr>
+              <w:t xml:space="preserve">5.3. 자전거 </w:t>
+            </w:r>
+            <w:r>
+              <w:t>ID</w:t>
+            </w:r>
+            <w:r>
+              <w:rPr>
+                <w:rFonts w:hint="eastAsia"/>
+              </w:rPr>
+              <w:t xml:space="preserve">가 형식도 맞고 중복도 없으면 </w:t>
+            </w:r>
+            <w:r>
+              <w:rPr>
+                <w:rFonts w:hint="eastAsia"/>
+              </w:rPr>
+              <w:t xml:space="preserve">자전거 정보 등록 후 </w:t>
             </w:r>
             <w:r>
               <w:t>“</w:t>
@@ -1364,13 +1467,7 @@
           <w:p/>
           <w:p/>
           <w:p/>
-          <w:p>
-            <w:pPr>
-              <w:rPr>
-                <w:rFonts w:hint="eastAsia"/>
-              </w:rPr>
-            </w:pPr>
-          </w:p>
+          <w:p/>
           <w:p>
             <w:r>
               <w:rPr>
@@ -1435,11 +1532,6 @@
             <w:tcW w:w="3006" w:type="dxa"/>
           </w:tcPr>
           <w:p>
-            <w:pPr>
-              <w:rPr>
-                <w:rFonts w:hint="eastAsia"/>
-              </w:rPr>
-            </w:pPr>
             <w:r>
               <w:rPr>
                 <w:rFonts w:hint="eastAsia"/>
@@ -1467,13 +1559,7 @@
           </w:p>
           <w:p/>
           <w:p/>
-          <w:p>
-            <w:pPr>
-              <w:rPr>
-                <w:rFonts w:hint="eastAsia"/>
-              </w:rPr>
-            </w:pPr>
-          </w:p>
+          <w:p/>
           <w:p>
             <w:r>
               <w:rPr>
@@ -1564,6 +1650,7 @@
               <w:rPr>
                 <w:rFonts w:hint="eastAsia"/>
               </w:rPr>
+              <w:lastRenderedPageBreak/>
               <w:t>5.</w:t>
             </w:r>
             <w:r>
@@ -1603,6 +1690,7 @@
               <w:rPr>
                 <w:rFonts w:hint="eastAsia"/>
               </w:rPr>
+              <w:lastRenderedPageBreak/>
               <w:t>자전거 대여 정보 조회</w:t>
             </w:r>
           </w:p>
@@ -1651,11 +1739,6 @@
             <w:tcW w:w="3006" w:type="dxa"/>
           </w:tcPr>
           <w:p>
-            <w:pPr>
-              <w:rPr>
-                <w:rFonts w:hint="eastAsia"/>
-              </w:rPr>
-            </w:pPr>
             <w:r>
               <w:rPr>
                 <w:rFonts w:hint="eastAsia"/>
@@ -1678,17 +1761,23 @@
               <w:rPr>
                 <w:rFonts w:hint="eastAsia"/>
               </w:rPr>
-              <w:t xml:space="preserve"> 버튼을 클릭한다.</w:t>
-            </w:r>
-          </w:p>
-          <w:p/>
-          <w:p>
-            <w:pPr>
-              <w:rPr>
-                <w:rFonts w:hint="eastAsia"/>
-              </w:rPr>
-            </w:pPr>
-          </w:p>
+              <w:t xml:space="preserve"> 버튼을 </w:t>
+            </w:r>
+            <w:r>
+              <w:rPr>
+                <w:rFonts w:hint="eastAsia"/>
+              </w:rPr>
+              <w:t>보여준</w:t>
+            </w:r>
+            <w:r>
+              <w:rPr>
+                <w:rFonts w:hint="eastAsia"/>
+              </w:rPr>
+              <w:t>다.</w:t>
+            </w:r>
+          </w:p>
+          <w:p/>
+          <w:p/>
           <w:p>
             <w:r>
               <w:rPr>

</xml_diff>